<commit_message>
modified compute_norm_hist and SS the new result
</commit_message>
<xml_diff>
--- a/writeup.docx
+++ b/writeup.docx
@@ -25,6 +25,8 @@
         </w:rPr>
         <w:t>3D Perception</w:t>
       </w:r>
+      <w:bookmarkStart w:id="0" w:name="_GoBack"/>
+      <w:bookmarkEnd w:id="0"/>
     </w:p>
     <w:p>
       <w:pPr>
@@ -45,14 +47,102 @@
         </w:rPr>
         <w:t xml:space="preserve">This is a summary of what I did in order to complete this project </w:t>
       </w:r>
+      <w:r>
+        <w:rPr>
+          <w:rFonts w:asciiTheme="minorBidi" w:hAnsiTheme="minorBidi"/>
+          <w:sz w:val="28"/>
+          <w:szCs w:val="28"/>
+        </w:rPr>
+        <w:t>:</w:t>
+      </w:r>
     </w:p>
     <w:p>
       <w:pPr>
         <w:tabs>
-          <w:tab w:val="left" w:pos="228"/>
+          <w:tab w:val="left" w:pos="444"/>
         </w:tabs>
         <w:rPr>
-          <w:rFonts w:asciiTheme="majorBidi" w:hAnsiTheme="majorBidi" w:cstheme="majorBidi"/>
+          <w:rFonts w:asciiTheme="minorBidi" w:hAnsiTheme="minorBidi"/>
+          <w:sz w:val="28"/>
+          <w:szCs w:val="28"/>
+        </w:rPr>
+      </w:pPr>
+      <w:r>
+        <w:rPr>
+          <w:rFonts w:asciiTheme="minorBidi" w:hAnsiTheme="minorBidi"/>
+          <w:sz w:val="28"/>
+          <w:szCs w:val="28"/>
+        </w:rPr>
+        <w:t>Project expermintation:</w:t>
+      </w:r>
+    </w:p>
+    <w:p>
+      <w:pPr>
+        <w:tabs>
+          <w:tab w:val="left" w:pos="444"/>
+        </w:tabs>
+        <w:rPr>
+          <w:rFonts w:asciiTheme="minorBidi" w:hAnsiTheme="minorBidi"/>
+          <w:sz w:val="28"/>
+          <w:szCs w:val="28"/>
+        </w:rPr>
+      </w:pPr>
+      <w:r>
+        <w:rPr>
+          <w:rFonts w:asciiTheme="minorBidi" w:hAnsiTheme="minorBidi"/>
+          <w:sz w:val="28"/>
+          <w:szCs w:val="28"/>
+        </w:rPr>
+        <w:t>I played around with the following:</w:t>
+      </w:r>
+    </w:p>
+    <w:p>
+      <w:pPr>
+        <w:tabs>
+          <w:tab w:val="left" w:pos="444"/>
+        </w:tabs>
+        <w:rPr>
+          <w:rFonts w:asciiTheme="minorBidi" w:hAnsiTheme="minorBidi"/>
+          <w:sz w:val="28"/>
+          <w:szCs w:val="28"/>
+        </w:rPr>
+      </w:pPr>
+      <w:r>
+        <w:rPr>
+          <w:rFonts w:asciiTheme="minorBidi" w:hAnsiTheme="minorBidi"/>
+          <w:sz w:val="28"/>
+          <w:szCs w:val="28"/>
+        </w:rPr>
+        <w:t>Min_cluster, setting it to a number less than 10 produced bad results as some object cluster overlapped which made the prediction make mistakes when recognizing the objects</w:t>
+      </w:r>
+    </w:p>
+    <w:p>
+      <w:pPr>
+        <w:tabs>
+          <w:tab w:val="left" w:pos="444"/>
+        </w:tabs>
+        <w:rPr>
+          <w:rFonts w:asciiTheme="minorBidi" w:hAnsiTheme="minorBidi"/>
+          <w:sz w:val="28"/>
+          <w:szCs w:val="28"/>
+        </w:rPr>
+      </w:pPr>
+      <w:r>
+        <w:rPr>
+          <w:rFonts w:asciiTheme="minorBidi" w:hAnsiTheme="minorBidi"/>
+          <w:sz w:val="28"/>
+          <w:szCs w:val="28"/>
+        </w:rPr>
+        <w:t>Axis_min &amp; axis_max for z &amp; x axis : the optimal values after experminting with different ones</w:t>
+      </w:r>
+    </w:p>
+    <w:p>
+      <w:pPr>
+        <w:tabs>
+          <w:tab w:val="left" w:pos="444"/>
+        </w:tabs>
+        <w:rPr>
+          <w:rFonts w:asciiTheme="minorBidi" w:hAnsiTheme="minorBidi"/>
           <w:sz w:val="28"/>
           <w:szCs w:val="28"/>
         </w:rPr>
@@ -412,6 +502,7 @@
           <w:szCs w:val="32"/>
           <w:shd w:val="clear" w:color="auto" w:fill="FFFFFF"/>
         </w:rPr>
+        <w:lastRenderedPageBreak/>
         <w:t>(71-84)</w:t>
       </w:r>
     </w:p>
@@ -520,7 +611,6 @@
           <w:u w:val="single"/>
           <w:shd w:val="clear" w:color="auto" w:fill="FFFFFF"/>
         </w:rPr>
-        <w:lastRenderedPageBreak/>
         <w:t>4</w:t>
       </w:r>
       <w:r>
@@ -605,27 +695,7 @@
           <w:szCs w:val="32"/>
           <w:shd w:val="clear" w:color="auto" w:fill="FFFFFF"/>
         </w:rPr>
-        <w:t xml:space="preserve">After that I convert </w:t>
-      </w:r>
-      <w:r>
-        <w:rPr>
-          <w:rFonts w:asciiTheme="minorBidi" w:hAnsiTheme="minorBidi"/>
-          <w:color w:val="000000" w:themeColor="text1"/>
-          <w:sz w:val="32"/>
-          <w:szCs w:val="32"/>
-          <w:shd w:val="clear" w:color="auto" w:fill="FFFFFF"/>
-        </w:rPr>
-        <w:t xml:space="preserve">to ros </w:t>
-      </w:r>
-      <w:r>
-        <w:rPr>
-          <w:rFonts w:asciiTheme="minorBidi" w:hAnsiTheme="minorBidi"/>
-          <w:color w:val="000000" w:themeColor="text1"/>
-          <w:sz w:val="32"/>
-          <w:szCs w:val="32"/>
-          <w:shd w:val="clear" w:color="auto" w:fill="FFFFFF"/>
-        </w:rPr>
-        <w:t>and send the filters in order to see them in rviz.</w:t>
+        <w:t>After that I convert to ros and send the filters in order to see them in rviz.</w:t>
       </w:r>
     </w:p>
     <w:p>
@@ -701,27 +771,125 @@
           <w:shd w:val="clear" w:color="auto" w:fill="FFFFFF"/>
         </w:rPr>
       </w:pPr>
-      <w:r>
-        <w:rPr>
-          <w:rFonts w:asciiTheme="minorBidi" w:hAnsiTheme="minorBidi"/>
-          <w:color w:val="000000" w:themeColor="text1"/>
-          <w:sz w:val="32"/>
-          <w:szCs w:val="32"/>
-          <w:shd w:val="clear" w:color="auto" w:fill="FFFFFF"/>
-        </w:rPr>
-        <w:t>Here is the confusion matrix :</w:t>
-      </w:r>
-    </w:p>
-    <w:p>
-      <w:pPr>
-        <w:rPr>
-          <w:rFonts w:asciiTheme="minorBidi" w:hAnsiTheme="minorBidi"/>
-          <w:color w:val="000000" w:themeColor="text1"/>
-          <w:sz w:val="32"/>
-          <w:szCs w:val="32"/>
-          <w:shd w:val="clear" w:color="auto" w:fill="FFFFFF"/>
-        </w:rPr>
-      </w:pPr>
+    </w:p>
+    <w:p>
+      <w:pPr>
+        <w:rPr>
+          <w:rFonts w:asciiTheme="minorBidi" w:hAnsiTheme="minorBidi"/>
+          <w:color w:val="000000" w:themeColor="text1"/>
+          <w:sz w:val="32"/>
+          <w:szCs w:val="32"/>
+          <w:shd w:val="clear" w:color="auto" w:fill="FFFFFF"/>
+        </w:rPr>
+      </w:pPr>
+    </w:p>
+    <w:p>
+      <w:pPr>
+        <w:rPr>
+          <w:rFonts w:asciiTheme="minorBidi" w:hAnsiTheme="minorBidi"/>
+          <w:color w:val="000000" w:themeColor="text1"/>
+          <w:sz w:val="32"/>
+          <w:szCs w:val="32"/>
+          <w:shd w:val="clear" w:color="auto" w:fill="FFFFFF"/>
+        </w:rPr>
+      </w:pPr>
+    </w:p>
+    <w:p>
+      <w:pPr>
+        <w:rPr>
+          <w:rFonts w:asciiTheme="minorBidi" w:hAnsiTheme="minorBidi"/>
+          <w:color w:val="000000" w:themeColor="text1"/>
+          <w:sz w:val="32"/>
+          <w:szCs w:val="32"/>
+          <w:shd w:val="clear" w:color="auto" w:fill="FFFFFF"/>
+        </w:rPr>
+      </w:pPr>
+    </w:p>
+    <w:p>
+      <w:pPr>
+        <w:rPr>
+          <w:rFonts w:asciiTheme="minorBidi" w:hAnsiTheme="minorBidi"/>
+          <w:color w:val="000000" w:themeColor="text1"/>
+          <w:sz w:val="32"/>
+          <w:szCs w:val="32"/>
+          <w:shd w:val="clear" w:color="auto" w:fill="FFFFFF"/>
+        </w:rPr>
+      </w:pPr>
+    </w:p>
+    <w:p>
+      <w:pPr>
+        <w:rPr>
+          <w:rFonts w:asciiTheme="minorBidi" w:hAnsiTheme="minorBidi"/>
+          <w:color w:val="000000" w:themeColor="text1"/>
+          <w:sz w:val="32"/>
+          <w:szCs w:val="32"/>
+          <w:shd w:val="clear" w:color="auto" w:fill="FFFFFF"/>
+        </w:rPr>
+      </w:pPr>
+    </w:p>
+    <w:p>
+      <w:pPr>
+        <w:rPr>
+          <w:rFonts w:asciiTheme="minorBidi" w:hAnsiTheme="minorBidi"/>
+          <w:color w:val="000000" w:themeColor="text1"/>
+          <w:sz w:val="32"/>
+          <w:szCs w:val="32"/>
+          <w:shd w:val="clear" w:color="auto" w:fill="FFFFFF"/>
+        </w:rPr>
+      </w:pPr>
+    </w:p>
+    <w:p>
+      <w:pPr>
+        <w:rPr>
+          <w:rFonts w:asciiTheme="minorBidi" w:hAnsiTheme="minorBidi"/>
+          <w:color w:val="000000" w:themeColor="text1"/>
+          <w:sz w:val="32"/>
+          <w:szCs w:val="32"/>
+          <w:shd w:val="clear" w:color="auto" w:fill="FFFFFF"/>
+        </w:rPr>
+      </w:pPr>
+    </w:p>
+    <w:p>
+      <w:pPr>
+        <w:rPr>
+          <w:rFonts w:asciiTheme="minorBidi" w:hAnsiTheme="minorBidi"/>
+          <w:color w:val="000000" w:themeColor="text1"/>
+          <w:sz w:val="32"/>
+          <w:szCs w:val="32"/>
+          <w:shd w:val="clear" w:color="auto" w:fill="FFFFFF"/>
+        </w:rPr>
+      </w:pPr>
+      <w:r>
+        <w:rPr>
+          <w:rFonts w:asciiTheme="minorBidi" w:hAnsiTheme="minorBidi"/>
+          <w:color w:val="000000" w:themeColor="text1"/>
+          <w:sz w:val="32"/>
+          <w:szCs w:val="32"/>
+          <w:shd w:val="clear" w:color="auto" w:fill="FFFFFF"/>
+        </w:rPr>
+        <w:lastRenderedPageBreak/>
+        <w:t>Here is the con</w:t>
+      </w:r>
+      <w:r>
+        <w:rPr>
+          <w:rFonts w:asciiTheme="minorBidi" w:hAnsiTheme="minorBidi"/>
+          <w:color w:val="000000" w:themeColor="text1"/>
+          <w:sz w:val="32"/>
+          <w:szCs w:val="32"/>
+          <w:shd w:val="clear" w:color="auto" w:fill="FFFFFF"/>
+        </w:rPr>
+        <w:t>fusion matrix</w:t>
+      </w:r>
+      <w:r>
+        <w:rPr>
+          <w:rFonts w:asciiTheme="minorBidi" w:hAnsiTheme="minorBidi"/>
+          <w:color w:val="000000" w:themeColor="text1"/>
+          <w:sz w:val="32"/>
+          <w:szCs w:val="32"/>
+          <w:shd w:val="clear" w:color="auto" w:fill="FFFFFF"/>
+        </w:rPr>
+        <w:t xml:space="preserve"> :</w:t>
+      </w:r>
     </w:p>
     <w:p>
       <w:pPr>
@@ -744,9 +912,9 @@
         </w:rPr>
         <w:drawing>
           <wp:inline distT="0" distB="0" distL="0" distR="0">
-            <wp:extent cx="4570366" cy="3825240"/>
-            <wp:effectExtent l="0" t="0" r="1905" b="3810"/>
-            <wp:docPr id="2" name="Picture 2"/>
+            <wp:extent cx="5852172" cy="5065786"/>
+            <wp:effectExtent l="0" t="0" r="0" b="1905"/>
+            <wp:docPr id="8" name="Picture 8"/>
             <wp:cNvGraphicFramePr>
               <a:graphicFrameLocks xmlns:a="http://schemas.openxmlformats.org/drawingml/2006/main" noChangeAspect="1"/>
             </wp:cNvGraphicFramePr>
@@ -754,11 +922,11 @@
               <a:graphicData uri="http://schemas.openxmlformats.org/drawingml/2006/picture">
                 <pic:pic xmlns:pic="http://schemas.openxmlformats.org/drawingml/2006/picture">
                   <pic:nvPicPr>
-                    <pic:cNvPr id="2" name="world3notnormalized.jpg"/>
+                    <pic:cNvPr id="8" name="with_norm.png"/>
                     <pic:cNvPicPr/>
                   </pic:nvPicPr>
                   <pic:blipFill>
-                    <a:blip r:embed="rId7" cstate="print">
+                    <a:blip r:embed="rId7">
                       <a:extLst>
                         <a:ext uri="{28A0092B-C50C-407E-A947-70E740481C1C}">
                           <a14:useLocalDpi xmlns:a14="http://schemas.microsoft.com/office/drawing/2010/main" val="0"/>
@@ -772,7 +940,7 @@
                   <pic:spPr>
                     <a:xfrm>
                       <a:off x="0" y="0"/>
-                      <a:ext cx="4574202" cy="3828451"/>
+                      <a:ext cx="5852172" cy="5065786"/>
                     </a:xfrm>
                     <a:prstGeom prst="rect">
                       <a:avLst/>
@@ -795,58 +963,17 @@
           <w:shd w:val="clear" w:color="auto" w:fill="FFFFFF"/>
         </w:rPr>
       </w:pPr>
-      <w:r>
-        <w:rPr>
-          <w:rFonts w:asciiTheme="minorBidi" w:hAnsiTheme="minorBidi"/>
-          <w:noProof/>
-          <w:color w:val="000000" w:themeColor="text1"/>
-          <w:sz w:val="32"/>
-          <w:szCs w:val="32"/>
-          <w:shd w:val="clear" w:color="auto" w:fill="FFFFFF"/>
-        </w:rPr>
-        <w:lastRenderedPageBreak/>
-        <w:drawing>
-          <wp:inline distT="0" distB="0" distL="0" distR="0">
-            <wp:extent cx="4648200" cy="3893364"/>
-            <wp:effectExtent l="0" t="0" r="0" b="0"/>
-            <wp:docPr id="1" name="Picture 1"/>
-            <wp:cNvGraphicFramePr>
-              <a:graphicFrameLocks xmlns:a="http://schemas.openxmlformats.org/drawingml/2006/main" noChangeAspect="1"/>
-            </wp:cNvGraphicFramePr>
-            <a:graphic xmlns:a="http://schemas.openxmlformats.org/drawingml/2006/main">
-              <a:graphicData uri="http://schemas.openxmlformats.org/drawingml/2006/picture">
-                <pic:pic xmlns:pic="http://schemas.openxmlformats.org/drawingml/2006/picture">
-                  <pic:nvPicPr>
-                    <pic:cNvPr id="1" name="world3normalized.jpg"/>
-                    <pic:cNvPicPr/>
-                  </pic:nvPicPr>
-                  <pic:blipFill>
-                    <a:blip r:embed="rId8" cstate="print">
-                      <a:extLst>
-                        <a:ext uri="{28A0092B-C50C-407E-A947-70E740481C1C}">
-                          <a14:useLocalDpi xmlns:a14="http://schemas.microsoft.com/office/drawing/2010/main" val="0"/>
-                        </a:ext>
-                      </a:extLst>
-                    </a:blip>
-                    <a:stretch>
-                      <a:fillRect/>
-                    </a:stretch>
-                  </pic:blipFill>
-                  <pic:spPr>
-                    <a:xfrm>
-                      <a:off x="0" y="0"/>
-                      <a:ext cx="4650502" cy="3895292"/>
-                    </a:xfrm>
-                    <a:prstGeom prst="rect">
-                      <a:avLst/>
-                    </a:prstGeom>
-                  </pic:spPr>
-                </pic:pic>
-              </a:graphicData>
-            </a:graphic>
-          </wp:inline>
-        </w:drawing>
-      </w:r>
+    </w:p>
+    <w:p>
+      <w:pPr>
+        <w:rPr>
+          <w:rFonts w:asciiTheme="minorBidi" w:hAnsiTheme="minorBidi"/>
+          <w:color w:val="000000" w:themeColor="text1"/>
+          <w:sz w:val="32"/>
+          <w:szCs w:val="32"/>
+          <w:shd w:val="clear" w:color="auto" w:fill="FFFFFF"/>
+        </w:rPr>
+      </w:pPr>
       <w:r>
         <w:rPr>
           <w:rFonts w:asciiTheme="minorBidi" w:hAnsiTheme="minorBidi"/>
@@ -946,9 +1073,11 @@
           <w:bdr w:val="single" w:sz="6" w:space="2" w:color="DCDCDC" w:frame="1"/>
           <w:shd w:val="clear" w:color="auto" w:fill="F3F3F3"/>
         </w:rPr>
-        <w:t>compute_normal_histograms()</w:t>
-      </w:r>
-      <w:r>
+        <w:t xml:space="preserve">compute_normal_histograms()  </w:t>
+      </w:r>
+    </w:p>
+    <w:p>
+      <w:pPr>
         <w:rPr>
           <w:rStyle w:val="HTMLCode"/>
           <w:rFonts w:ascii="Consolas" w:eastAsiaTheme="minorHAnsi" w:hAnsi="Consolas"/>
@@ -958,20 +1087,6 @@
           <w:bdr w:val="single" w:sz="6" w:space="2" w:color="DCDCDC" w:frame="1"/>
           <w:shd w:val="clear" w:color="auto" w:fill="F3F3F3"/>
         </w:rPr>
-        <w:t xml:space="preserve">  </w:t>
-      </w:r>
-    </w:p>
-    <w:p>
-      <w:pPr>
-        <w:rPr>
-          <w:rStyle w:val="HTMLCode"/>
-          <w:rFonts w:ascii="Consolas" w:eastAsiaTheme="minorHAnsi" w:hAnsi="Consolas"/>
-          <w:color w:val="303030"/>
-          <w:sz w:val="19"/>
-          <w:szCs w:val="19"/>
-          <w:bdr w:val="single" w:sz="6" w:space="2" w:color="DCDCDC" w:frame="1"/>
-          <w:shd w:val="clear" w:color="auto" w:fill="F3F3F3"/>
-        </w:rPr>
       </w:pPr>
       <w:r>
         <w:rPr>
@@ -995,7 +1110,9 @@
           <w:u w:val="single"/>
         </w:rPr>
       </w:pPr>
-      <w:r>
+    </w:p>
+    <w:p>
+      <w:pPr>
         <w:rPr>
           <w:rFonts w:asciiTheme="majorBidi" w:hAnsiTheme="majorBidi" w:cstheme="majorBidi"/>
           <w:b/>
@@ -1004,6 +1121,17 @@
           <w:szCs w:val="40"/>
           <w:u w:val="single"/>
         </w:rPr>
+      </w:pPr>
+      <w:r>
+        <w:rPr>
+          <w:rFonts w:asciiTheme="majorBidi" w:hAnsiTheme="majorBidi" w:cstheme="majorBidi"/>
+          <w:b/>
+          <w:bCs/>
+          <w:sz w:val="40"/>
+          <w:szCs w:val="40"/>
+          <w:u w:val="single"/>
+        </w:rPr>
+        <w:lastRenderedPageBreak/>
         <w:t>Pick and place :</w:t>
       </w:r>
     </w:p>
@@ -1122,8 +1250,6 @@
         </w:rPr>
         <w:t>Output the resultant data to yaml</w:t>
       </w:r>
-      <w:bookmarkStart w:id="0" w:name="_GoBack"/>
-      <w:bookmarkEnd w:id="0"/>
     </w:p>
     <w:p>
       <w:pPr>
@@ -1199,7 +1325,7 @@
                     <pic:cNvPicPr/>
                   </pic:nvPicPr>
                   <pic:blipFill>
-                    <a:blip r:embed="rId9">
+                    <a:blip r:embed="rId8">
                       <a:extLst>
                         <a:ext uri="{28A0092B-C50C-407E-A947-70E740481C1C}">
                           <a14:useLocalDpi xmlns:a14="http://schemas.microsoft.com/office/drawing/2010/main" val="0"/>
@@ -1252,12 +1378,31 @@
           <w:szCs w:val="32"/>
         </w:rPr>
       </w:pPr>
-      <w:r>
-        <w:rPr>
-          <w:rFonts w:asciiTheme="minorBidi" w:hAnsiTheme="minorBidi"/>
-          <w:sz w:val="32"/>
-          <w:szCs w:val="32"/>
-        </w:rPr>
+    </w:p>
+    <w:p>
+      <w:pPr>
+        <w:rPr>
+          <w:rFonts w:asciiTheme="minorBidi" w:hAnsiTheme="minorBidi"/>
+          <w:sz w:val="32"/>
+          <w:szCs w:val="32"/>
+        </w:rPr>
+      </w:pPr>
+    </w:p>
+    <w:p>
+      <w:pPr>
+        <w:rPr>
+          <w:rFonts w:asciiTheme="minorBidi" w:hAnsiTheme="minorBidi"/>
+          <w:sz w:val="32"/>
+          <w:szCs w:val="32"/>
+        </w:rPr>
+      </w:pPr>
+      <w:r>
+        <w:rPr>
+          <w:rFonts w:asciiTheme="minorBidi" w:hAnsiTheme="minorBidi"/>
+          <w:sz w:val="32"/>
+          <w:szCs w:val="32"/>
+        </w:rPr>
+        <w:lastRenderedPageBreak/>
         <w:t>World 2</w:t>
       </w:r>
     </w:p>
@@ -1292,7 +1437,7 @@
                     <pic:cNvPicPr/>
                   </pic:nvPicPr>
                   <pic:blipFill>
-                    <a:blip r:embed="rId10">
+                    <a:blip r:embed="rId9">
                       <a:extLst>
                         <a:ext uri="{28A0092B-C50C-407E-A947-70E740481C1C}">
                           <a14:useLocalDpi xmlns:a14="http://schemas.microsoft.com/office/drawing/2010/main" val="0"/>
@@ -1376,7 +1521,7 @@
                     <pic:cNvPicPr/>
                   </pic:nvPicPr>
                   <pic:blipFill>
-                    <a:blip r:embed="rId11">
+                    <a:blip r:embed="rId10">
                       <a:extLst>
                         <a:ext uri="{28A0092B-C50C-407E-A947-70E740481C1C}">
                           <a14:useLocalDpi xmlns:a14="http://schemas.microsoft.com/office/drawing/2010/main" val="0"/>

</xml_diff>